<commit_message>
added postTaskB and postTaskC files
</commit_message>
<xml_diff>
--- a/postTask/postTaskB/postTaskB.docx
+++ b/postTask/postTaskB/postTaskB.docx
@@ -1,6 +1,6 @@
 
 <file path=word/document.xml><?xml version="1.0" encoding="utf-8"?>
-<w:document xmlns:wpc="http://schemas.microsoft.com/office/word/2010/wordprocessingCanvas" xmlns:cx="http://schemas.microsoft.com/office/drawing/2014/chartex" xmlns:cx1="http://schemas.microsoft.com/office/drawing/2015/9/8/chartex" xmlns:cx2="http://schemas.microsoft.com/office/drawing/2015/10/21/chartex" xmlns:cx3="http://schemas.microsoft.com/office/drawing/2016/5/9/chartex" xmlns:cx4="http://schemas.microsoft.com/office/drawing/2016/5/10/chartex" xmlns:cx5="http://schemas.microsoft.com/office/drawing/2016/5/11/chartex" xmlns:cx6="http://schemas.microsoft.com/office/drawing/2016/5/12/chartex" xmlns:cx7="http://schemas.microsoft.com/office/drawing/2016/5/13/chartex" xmlns:cx8="http://schemas.microsoft.com/office/drawing/2016/5/14/chartex" xmlns:mc="http://schemas.openxmlformats.org/markup-compatibility/2006" xmlns:aink="http://schemas.microsoft.com/office/drawing/2016/ink" xmlns:am3d="http://schemas.microsoft.com/office/drawing/2017/model3d" xmlns:o="urn:schemas-microsoft-com:office:office" xmlns:r="http://schemas.openxmlformats.org/officeDocument/2006/relationships" xmlns:m="http://schemas.openxmlformats.org/officeDocument/2006/math" xmlns:v="urn:schemas-microsoft-com:vml" xmlns:wp14="http://schemas.microsoft.com/office/word/2010/wordprocessingDrawing" xmlns:wp="http://schemas.openxmlformats.org/drawingml/2006/wordprocessingDrawing" xmlns:w10="urn:schemas-microsoft-com:office:word" xmlns:w="http://schemas.openxmlformats.org/wordprocessingml/2006/main" xmlns:w14="http://schemas.microsoft.com/office/word/2010/wordml" xmlns:w15="http://schemas.microsoft.com/office/word/2012/wordml" xmlns:w16cex="http://schemas.microsoft.com/office/word/2018/wordml/cex" xmlns:w16cid="http://schemas.microsoft.com/office/word/2016/wordml/cid" xmlns:w16="http://schemas.microsoft.com/office/word/2018/wordml" xmlns:w16sdtdh="http://schemas.microsoft.com/office/word/2020/wordml/sdtdatahash" xmlns:w16se="http://schemas.microsoft.com/office/word/2015/wordml/symex" xmlns:wpg="http://schemas.microsoft.com/office/word/2010/wordprocessingGroup" xmlns:wpi="http://schemas.microsoft.com/office/word/2010/wordprocessingInk" xmlns:wne="http://schemas.microsoft.com/office/word/2006/wordml" xmlns:wps="http://schemas.microsoft.com/office/word/2010/wordprocessingShape" mc:Ignorable="w14 w15 w16se w16cid w16 w16cex w16sdtdh wp14">
+<w:document xmlns:wpc="http://schemas.microsoft.com/office/word/2010/wordprocessingCanvas" xmlns:cx="http://schemas.microsoft.com/office/drawing/2014/chartex" xmlns:cx1="http://schemas.microsoft.com/office/drawing/2015/9/8/chartex" xmlns:cx2="http://schemas.microsoft.com/office/drawing/2015/10/21/chartex" xmlns:cx3="http://schemas.microsoft.com/office/drawing/2016/5/9/chartex" xmlns:cx4="http://schemas.microsoft.com/office/drawing/2016/5/10/chartex" xmlns:cx5="http://schemas.microsoft.com/office/drawing/2016/5/11/chartex" xmlns:cx6="http://schemas.microsoft.com/office/drawing/2016/5/12/chartex" xmlns:cx7="http://schemas.microsoft.com/office/drawing/2016/5/13/chartex" xmlns:cx8="http://schemas.microsoft.com/office/drawing/2016/5/14/chartex" xmlns:mc="http://schemas.openxmlformats.org/markup-compatibility/2006" xmlns:aink="http://schemas.microsoft.com/office/drawing/2016/ink" xmlns:am3d="http://schemas.microsoft.com/office/drawing/2017/model3d" xmlns:o="urn:schemas-microsoft-com:office:office" xmlns:r="http://schemas.openxmlformats.org/officeDocument/2006/relationships" xmlns:m="http://schemas.openxmlformats.org/officeDocument/2006/math" xmlns:v="urn:schemas-microsoft-com:vml" xmlns:wp14="http://schemas.microsoft.com/office/word/2010/wordprocessingDrawing" xmlns:wp="http://schemas.openxmlformats.org/drawingml/2006/wordprocessingDrawing" xmlns:w10="urn:schemas-microsoft-com:office:word" xmlns:w="http://schemas.openxmlformats.org/wordprocessingml/2006/main" xmlns:w14="http://schemas.microsoft.com/office/word/2010/wordml" xmlns:w15="http://schemas.microsoft.com/office/word/2012/wordml" xmlns:w16cex="http://schemas.microsoft.com/office/word/2018/wordml/cex" xmlns:w16cid="http://schemas.microsoft.com/office/word/2016/wordml/cid" xmlns:w16="http://schemas.microsoft.com/office/word/2018/wordml" xmlns:w16se="http://schemas.microsoft.com/office/word/2015/wordml/symex" xmlns:wpg="http://schemas.microsoft.com/office/word/2010/wordprocessingGroup" xmlns:wpi="http://schemas.microsoft.com/office/word/2010/wordprocessingInk" xmlns:wne="http://schemas.microsoft.com/office/word/2006/wordml" xmlns:wps="http://schemas.microsoft.com/office/word/2010/wordprocessingShape" mc:Ignorable="w14 w15 w16se w16cid w16 w16cex wp14">
   <w:body>
     <w:p>
       <w:pPr>
@@ -25,7 +25,7 @@
           <w:b/>
           <w:highlight w:val="white"/>
         </w:rPr>
-        <w:t xml:space="preserve"> (version B)</w:t>
+        <w:t xml:space="preserve"> B</w:t>
       </w:r>
     </w:p>
     <w:p>
@@ -42,47 +42,60 @@
           <w:ilvl w:val="0"/>
           <w:numId w:val="1"/>
         </w:numPr>
-        <w:ind w:left="360"/>
-        <w:rPr>
-          <w:rFonts w:ascii="Poppins" w:eastAsia="Poppins" w:hAnsi="Poppins" w:cs="Poppins"/>
-          <w:highlight w:val="white"/>
-        </w:rPr>
-      </w:pPr>
-      <w:r>
-        <w:rPr>
-          <w:rFonts w:ascii="Poppins" w:eastAsia="Poppins" w:hAnsi="Poppins" w:cs="Poppins"/>
-          <w:highlight w:val="white"/>
-        </w:rPr>
-        <w:t xml:space="preserve">Throughout the task, how much attention did you pay to whether you were </w:t>
-      </w:r>
-      <w:r>
-        <w:rPr>
-          <w:rFonts w:ascii="Poppins" w:eastAsia="Poppins" w:hAnsi="Poppins" w:cs="Poppins"/>
-          <w:highlight w:val="white"/>
-        </w:rPr>
-        <w:t>getting the ball in the hole</w:t>
-      </w:r>
-      <w:r>
-        <w:rPr>
-          <w:rFonts w:ascii="Poppins" w:eastAsia="Poppins" w:hAnsi="Poppins" w:cs="Poppins"/>
-          <w:highlight w:val="white"/>
-        </w:rPr>
-        <w:t>?</w:t>
-      </w:r>
-    </w:p>
-    <w:p>
-      <w:pPr>
-        <w:rPr>
-          <w:rFonts w:ascii="Poppins" w:eastAsia="Poppins" w:hAnsi="Poppins" w:cs="Poppins"/>
-          <w:highlight w:val="white"/>
-        </w:rPr>
-      </w:pPr>
-      <w:r>
-        <w:rPr>
-          <w:rFonts w:ascii="Poppins" w:eastAsia="Poppins" w:hAnsi="Poppins" w:cs="Poppins"/>
-          <w:highlight w:val="white"/>
-        </w:rPr>
-        <w:t>None-----------------------A moderate amount--------------------------A lot</w:t>
+        <w:rPr>
+          <w:rFonts w:ascii="Poppins" w:eastAsia="Poppins" w:hAnsi="Poppins" w:cs="Poppins"/>
+          <w:highlight w:val="white"/>
+        </w:rPr>
+      </w:pPr>
+      <w:r>
+        <w:rPr>
+          <w:rFonts w:ascii="Poppins" w:eastAsia="Poppins" w:hAnsi="Poppins" w:cs="Poppins"/>
+          <w:highlight w:val="white"/>
+        </w:rPr>
+        <w:t>Throughout the task, how much attention did you pay to whether you were getting the ball in the hole?</w:t>
+      </w:r>
+    </w:p>
+    <w:p>
+      <w:pPr>
+        <w:rPr>
+          <w:rFonts w:ascii="Poppins" w:eastAsia="Poppins" w:hAnsi="Poppins" w:cs="Poppins"/>
+          <w:highlight w:val="white"/>
+        </w:rPr>
+      </w:pPr>
+      <w:r>
+        <w:rPr>
+          <w:rFonts w:ascii="Poppins" w:eastAsia="Poppins" w:hAnsi="Poppins" w:cs="Poppins"/>
+          <w:highlight w:val="white"/>
+        </w:rPr>
+        <w:t>Not at all</w:t>
+      </w:r>
+      <w:r>
+        <w:rPr>
+          <w:rFonts w:ascii="Poppins" w:eastAsia="Poppins" w:hAnsi="Poppins" w:cs="Poppins"/>
+          <w:highlight w:val="white"/>
+        </w:rPr>
+        <w:t>----------------------</w:t>
+      </w:r>
+      <w:r>
+        <w:rPr>
+          <w:rFonts w:ascii="Poppins" w:eastAsia="Poppins" w:hAnsi="Poppins" w:cs="Poppins"/>
+          <w:highlight w:val="white"/>
+        </w:rPr>
+        <w:t>A moderate amount</w:t>
+      </w:r>
+      <w:r>
+        <w:rPr>
+          <w:rFonts w:ascii="Poppins" w:eastAsia="Poppins" w:hAnsi="Poppins" w:cs="Poppins"/>
+          <w:highlight w:val="white"/>
+        </w:rPr>
+        <w:t>---------------------</w:t>
+      </w:r>
+      <w:r>
+        <w:rPr>
+          <w:rFonts w:ascii="Poppins" w:eastAsia="Poppins" w:hAnsi="Poppins" w:cs="Poppins"/>
+          <w:highlight w:val="white"/>
+        </w:rPr>
+        <w:t>A lot</w:t>
       </w:r>
     </w:p>
     <w:p>
@@ -115,6 +128,14 @@
         </w:rPr>
         <w:t>5)                                                               (10)</w:t>
       </w:r>
+    </w:p>
+    <w:p>
+      <w:pPr>
+        <w:rPr>
+          <w:rFonts w:ascii="Poppins" w:eastAsia="Poppins" w:hAnsi="Poppins" w:cs="Poppins"/>
+          <w:highlight w:val="white"/>
+        </w:rPr>
+      </w:pPr>
     </w:p>
     <w:p>
       <w:pPr>
@@ -130,47 +151,32 @@
           <w:ilvl w:val="0"/>
           <w:numId w:val="1"/>
         </w:numPr>
-        <w:ind w:left="360"/>
-        <w:rPr>
-          <w:rFonts w:ascii="Poppins" w:eastAsia="Poppins" w:hAnsi="Poppins" w:cs="Poppins"/>
-          <w:highlight w:val="white"/>
-        </w:rPr>
-      </w:pPr>
-      <w:r>
-        <w:rPr>
-          <w:rFonts w:ascii="Poppins" w:eastAsia="Poppins" w:hAnsi="Poppins" w:cs="Poppins"/>
-          <w:highlight w:val="white"/>
-        </w:rPr>
-        <w:t xml:space="preserve">Throughout the task, how much did you worry about </w:t>
-      </w:r>
-      <w:r>
-        <w:rPr>
-          <w:rFonts w:ascii="Poppins" w:eastAsia="Poppins" w:hAnsi="Poppins" w:cs="Poppins"/>
-          <w:highlight w:val="white"/>
-        </w:rPr>
-        <w:t>making errors</w:t>
-      </w:r>
-      <w:r>
-        <w:rPr>
-          <w:rFonts w:ascii="Poppins" w:eastAsia="Poppins" w:hAnsi="Poppins" w:cs="Poppins"/>
-          <w:highlight w:val="white"/>
-        </w:rPr>
-        <w:t>?</w:t>
-      </w:r>
-    </w:p>
-    <w:p>
-      <w:pPr>
-        <w:rPr>
-          <w:rFonts w:ascii="Poppins" w:eastAsia="Poppins" w:hAnsi="Poppins" w:cs="Poppins"/>
-          <w:highlight w:val="white"/>
-        </w:rPr>
-      </w:pPr>
-      <w:r>
-        <w:rPr>
-          <w:rFonts w:ascii="Poppins" w:eastAsia="Poppins" w:hAnsi="Poppins" w:cs="Poppins"/>
-          <w:highlight w:val="white"/>
-        </w:rPr>
-        <w:t>Not at all---------------------A moderate amount------------------------A lot</w:t>
+        <w:rPr>
+          <w:rFonts w:ascii="Poppins" w:eastAsia="Poppins" w:hAnsi="Poppins" w:cs="Poppins"/>
+          <w:highlight w:val="white"/>
+        </w:rPr>
+      </w:pPr>
+      <w:r>
+        <w:rPr>
+          <w:rFonts w:ascii="Poppins" w:eastAsia="Poppins" w:hAnsi="Poppins" w:cs="Poppins"/>
+          <w:highlight w:val="white"/>
+        </w:rPr>
+        <w:t>How frustrated did you feel after making an error?</w:t>
+      </w:r>
+    </w:p>
+    <w:p>
+      <w:pPr>
+        <w:rPr>
+          <w:rFonts w:ascii="Poppins" w:eastAsia="Poppins" w:hAnsi="Poppins" w:cs="Poppins"/>
+          <w:highlight w:val="white"/>
+        </w:rPr>
+      </w:pPr>
+      <w:r>
+        <w:rPr>
+          <w:rFonts w:ascii="Poppins" w:eastAsia="Poppins" w:hAnsi="Poppins" w:cs="Poppins"/>
+          <w:highlight w:val="white"/>
+        </w:rPr>
+        <w:t>Not at all----------------------A moderate amount---------------------A lot</w:t>
       </w:r>
     </w:p>
     <w:p>
@@ -203,6 +209,95 @@
         </w:rPr>
         <w:t>5)                                                               (10)</w:t>
       </w:r>
+    </w:p>
+    <w:p>
+      <w:pPr>
+        <w:rPr>
+          <w:rFonts w:ascii="Poppins" w:eastAsia="Poppins" w:hAnsi="Poppins" w:cs="Poppins"/>
+          <w:highlight w:val="white"/>
+        </w:rPr>
+      </w:pPr>
+    </w:p>
+    <w:p>
+      <w:pPr>
+        <w:rPr>
+          <w:rFonts w:ascii="Poppins" w:eastAsia="Poppins" w:hAnsi="Poppins" w:cs="Poppins"/>
+          <w:highlight w:val="white"/>
+        </w:rPr>
+      </w:pPr>
+    </w:p>
+    <w:p>
+      <w:pPr>
+        <w:numPr>
+          <w:ilvl w:val="0"/>
+          <w:numId w:val="1"/>
+        </w:numPr>
+        <w:rPr>
+          <w:rFonts w:ascii="Poppins" w:eastAsia="Poppins" w:hAnsi="Poppins" w:cs="Poppins"/>
+          <w:highlight w:val="white"/>
+        </w:rPr>
+      </w:pPr>
+      <w:r>
+        <w:rPr>
+          <w:rFonts w:ascii="Poppins" w:eastAsia="Poppins" w:hAnsi="Poppins" w:cs="Poppins"/>
+          <w:highlight w:val="white"/>
+        </w:rPr>
+        <w:t>How anxious did you feel after making an error?</w:t>
+      </w:r>
+    </w:p>
+    <w:p>
+      <w:pPr>
+        <w:rPr>
+          <w:rFonts w:ascii="Poppins" w:eastAsia="Poppins" w:hAnsi="Poppins" w:cs="Poppins"/>
+          <w:highlight w:val="white"/>
+        </w:rPr>
+      </w:pPr>
+      <w:r>
+        <w:rPr>
+          <w:rFonts w:ascii="Poppins" w:eastAsia="Poppins" w:hAnsi="Poppins" w:cs="Poppins"/>
+          <w:highlight w:val="white"/>
+        </w:rPr>
+        <w:t>Not at all----------------------A moderate amount---------------------A lot</w:t>
+      </w:r>
+    </w:p>
+    <w:p>
+      <w:pPr>
+        <w:rPr>
+          <w:rFonts w:ascii="Poppins" w:eastAsia="Poppins" w:hAnsi="Poppins" w:cs="Poppins"/>
+          <w:highlight w:val="white"/>
+        </w:rPr>
+      </w:pPr>
+      <w:r>
+        <w:rPr>
+          <w:rFonts w:ascii="Poppins" w:eastAsia="Poppins" w:hAnsi="Poppins" w:cs="Poppins"/>
+          <w:highlight w:val="white"/>
+        </w:rPr>
+        <w:t xml:space="preserve">(1)                                                                    </w:t>
+      </w:r>
+      <w:proofErr w:type="gramStart"/>
+      <w:r>
+        <w:rPr>
+          <w:rFonts w:ascii="Poppins" w:eastAsia="Poppins" w:hAnsi="Poppins" w:cs="Poppins"/>
+          <w:highlight w:val="white"/>
+        </w:rPr>
+        <w:t xml:space="preserve">   (</w:t>
+      </w:r>
+      <w:proofErr w:type="gramEnd"/>
+      <w:r>
+        <w:rPr>
+          <w:rFonts w:ascii="Poppins" w:eastAsia="Poppins" w:hAnsi="Poppins" w:cs="Poppins"/>
+          <w:highlight w:val="white"/>
+        </w:rPr>
+        <w:t>5)                                                               (10)</w:t>
+      </w:r>
+    </w:p>
+    <w:p>
+      <w:pPr>
+        <w:rPr>
+          <w:rFonts w:ascii="Poppins" w:eastAsia="Poppins" w:hAnsi="Poppins" w:cs="Poppins"/>
+          <w:highlight w:val="white"/>
+        </w:rPr>
+      </w:pPr>
     </w:p>
     <w:p>
       <w:pPr>
@@ -219,278 +314,18 @@
           <w:ilvl w:val="0"/>
           <w:numId w:val="1"/>
         </w:numPr>
-        <w:ind w:left="360"/>
-        <w:rPr>
-          <w:rFonts w:ascii="Poppins" w:eastAsia="Poppins" w:hAnsi="Poppins" w:cs="Poppins"/>
-          <w:highlight w:val="white"/>
-        </w:rPr>
-      </w:pPr>
-      <w:r>
-        <w:rPr>
-          <w:rFonts w:ascii="Poppins" w:eastAsia="Poppins" w:hAnsi="Poppins" w:cs="Poppins"/>
-          <w:highlight w:val="white"/>
-        </w:rPr>
-        <w:t>Throughout the task, how confident did you feel?</w:t>
-      </w:r>
-    </w:p>
-    <w:p>
-      <w:pPr>
-        <w:rPr>
-          <w:rFonts w:ascii="Poppins" w:eastAsia="Poppins" w:hAnsi="Poppins" w:cs="Poppins"/>
-          <w:highlight w:val="white"/>
-        </w:rPr>
-      </w:pPr>
-      <w:r>
-        <w:rPr>
-          <w:rFonts w:ascii="Poppins" w:eastAsia="Poppins" w:hAnsi="Poppins" w:cs="Poppins"/>
-          <w:highlight w:val="white"/>
-        </w:rPr>
-        <w:t>Not at all---------------------A moderate amount------------------------A lot</w:t>
-      </w:r>
-    </w:p>
-    <w:p>
-      <w:pPr>
-        <w:rPr>
-          <w:rFonts w:ascii="Poppins" w:eastAsia="Poppins" w:hAnsi="Poppins" w:cs="Poppins"/>
-          <w:highlight w:val="white"/>
-        </w:rPr>
-      </w:pPr>
-      <w:r>
-        <w:rPr>
-          <w:rFonts w:ascii="Poppins" w:eastAsia="Poppins" w:hAnsi="Poppins" w:cs="Poppins"/>
-          <w:highlight w:val="white"/>
-        </w:rPr>
-        <w:t xml:space="preserve">(1)                                                                    </w:t>
-      </w:r>
-      <w:proofErr w:type="gramStart"/>
-      <w:r>
-        <w:rPr>
-          <w:rFonts w:ascii="Poppins" w:eastAsia="Poppins" w:hAnsi="Poppins" w:cs="Poppins"/>
-          <w:highlight w:val="white"/>
-        </w:rPr>
-        <w:t xml:space="preserve">   (</w:t>
-      </w:r>
-      <w:proofErr w:type="gramEnd"/>
-      <w:r>
-        <w:rPr>
-          <w:rFonts w:ascii="Poppins" w:eastAsia="Poppins" w:hAnsi="Poppins" w:cs="Poppins"/>
-          <w:highlight w:val="white"/>
-        </w:rPr>
-        <w:t>5)                                                               (10)</w:t>
-      </w:r>
-    </w:p>
-    <w:p>
-      <w:pPr>
-        <w:rPr>
-          <w:rFonts w:ascii="Poppins" w:eastAsia="Poppins" w:hAnsi="Poppins" w:cs="Poppins"/>
-          <w:highlight w:val="white"/>
-        </w:rPr>
-      </w:pPr>
-    </w:p>
-    <w:p>
-      <w:pPr>
-        <w:pStyle w:val="ListParagraph"/>
-        <w:numPr>
-          <w:ilvl w:val="0"/>
-          <w:numId w:val="1"/>
-        </w:numPr>
-        <w:ind w:left="360"/>
-        <w:rPr>
-          <w:rFonts w:ascii="Poppins" w:eastAsia="Poppins" w:hAnsi="Poppins" w:cs="Poppins"/>
-          <w:highlight w:val="white"/>
-        </w:rPr>
-      </w:pPr>
-      <w:r>
-        <w:rPr>
-          <w:rFonts w:ascii="Poppins" w:eastAsia="Poppins" w:hAnsi="Poppins" w:cs="Poppins"/>
-          <w:highlight w:val="white"/>
-        </w:rPr>
-        <w:t>H</w:t>
-      </w:r>
-      <w:r>
-        <w:rPr>
-          <w:rFonts w:ascii="Poppins" w:eastAsia="Poppins" w:hAnsi="Poppins" w:cs="Poppins"/>
-          <w:highlight w:val="white"/>
-        </w:rPr>
-        <w:t xml:space="preserve">ow </w:t>
-      </w:r>
-      <w:r>
-        <w:rPr>
-          <w:rFonts w:ascii="Poppins" w:eastAsia="Poppins" w:hAnsi="Poppins" w:cs="Poppins"/>
-          <w:highlight w:val="white"/>
-        </w:rPr>
-        <w:t>frustrated did you feel</w:t>
-      </w:r>
-      <w:r>
-        <w:rPr>
-          <w:rFonts w:ascii="Poppins" w:eastAsia="Poppins" w:hAnsi="Poppins" w:cs="Poppins"/>
-          <w:highlight w:val="white"/>
-        </w:rPr>
-        <w:t xml:space="preserve"> you when </w:t>
-      </w:r>
-      <w:r>
-        <w:rPr>
-          <w:rFonts w:ascii="Poppins" w:eastAsia="Poppins" w:hAnsi="Poppins" w:cs="Poppins"/>
-          <w:highlight w:val="white"/>
-        </w:rPr>
-        <w:t>you made an</w:t>
-      </w:r>
-      <w:r>
-        <w:rPr>
-          <w:rFonts w:ascii="Poppins" w:eastAsia="Poppins" w:hAnsi="Poppins" w:cs="Poppins"/>
-          <w:highlight w:val="white"/>
-        </w:rPr>
-        <w:t xml:space="preserve"> error?</w:t>
-      </w:r>
-    </w:p>
-    <w:p>
-      <w:pPr>
-        <w:rPr>
-          <w:rFonts w:ascii="Poppins" w:eastAsia="Poppins" w:hAnsi="Poppins" w:cs="Poppins"/>
-          <w:highlight w:val="white"/>
-        </w:rPr>
-      </w:pPr>
-      <w:r>
-        <w:rPr>
-          <w:rFonts w:ascii="Poppins" w:eastAsia="Poppins" w:hAnsi="Poppins" w:cs="Poppins"/>
-          <w:highlight w:val="white"/>
-        </w:rPr>
-        <w:t>Not at all---------------------A moderate amount------------------------A lot</w:t>
-      </w:r>
-    </w:p>
-    <w:p>
-      <w:pPr>
-        <w:rPr>
-          <w:rFonts w:ascii="Poppins" w:eastAsia="Poppins" w:hAnsi="Poppins" w:cs="Poppins"/>
-          <w:highlight w:val="white"/>
-        </w:rPr>
-      </w:pPr>
-      <w:r>
-        <w:rPr>
-          <w:rFonts w:ascii="Poppins" w:eastAsia="Poppins" w:hAnsi="Poppins" w:cs="Poppins"/>
-          <w:highlight w:val="white"/>
-        </w:rPr>
-        <w:t xml:space="preserve">(1)                                                                    </w:t>
-      </w:r>
-      <w:proofErr w:type="gramStart"/>
-      <w:r>
-        <w:rPr>
-          <w:rFonts w:ascii="Poppins" w:eastAsia="Poppins" w:hAnsi="Poppins" w:cs="Poppins"/>
-          <w:highlight w:val="white"/>
-        </w:rPr>
-        <w:t xml:space="preserve">   (</w:t>
-      </w:r>
-      <w:proofErr w:type="gramEnd"/>
-      <w:r>
-        <w:rPr>
-          <w:rFonts w:ascii="Poppins" w:eastAsia="Poppins" w:hAnsi="Poppins" w:cs="Poppins"/>
-          <w:highlight w:val="white"/>
-        </w:rPr>
-        <w:t>5)                                                               (10)</w:t>
-      </w:r>
-    </w:p>
-    <w:p>
-      <w:pPr>
-        <w:rPr>
-          <w:rFonts w:ascii="Poppins" w:eastAsia="Poppins" w:hAnsi="Poppins" w:cs="Poppins"/>
-          <w:highlight w:val="white"/>
-        </w:rPr>
-      </w:pPr>
-    </w:p>
-    <w:p>
-      <w:pPr>
-        <w:pStyle w:val="ListParagraph"/>
-        <w:numPr>
-          <w:ilvl w:val="0"/>
-          <w:numId w:val="1"/>
-        </w:numPr>
-        <w:ind w:left="360"/>
-        <w:rPr>
-          <w:rFonts w:ascii="Poppins" w:eastAsia="Poppins" w:hAnsi="Poppins" w:cs="Poppins"/>
-          <w:highlight w:val="white"/>
-        </w:rPr>
-      </w:pPr>
-      <w:r>
-        <w:rPr>
-          <w:rFonts w:ascii="Poppins" w:eastAsia="Poppins" w:hAnsi="Poppins" w:cs="Poppins"/>
-          <w:highlight w:val="white"/>
-        </w:rPr>
-        <w:t>How anxious did you feel after making an error?</w:t>
-      </w:r>
-    </w:p>
-    <w:p>
-      <w:pPr>
-        <w:rPr>
-          <w:rFonts w:ascii="Poppins" w:eastAsia="Poppins" w:hAnsi="Poppins" w:cs="Poppins"/>
-          <w:highlight w:val="white"/>
-        </w:rPr>
-      </w:pPr>
-      <w:r>
-        <w:rPr>
-          <w:rFonts w:ascii="Poppins" w:eastAsia="Poppins" w:hAnsi="Poppins" w:cs="Poppins"/>
-          <w:highlight w:val="white"/>
-        </w:rPr>
-        <w:t>Not at all---------------------A moderate amount------------------------A lot</w:t>
-      </w:r>
-    </w:p>
-    <w:p>
-      <w:pPr>
-        <w:rPr>
-          <w:rFonts w:ascii="Poppins" w:eastAsia="Poppins" w:hAnsi="Poppins" w:cs="Poppins"/>
-          <w:highlight w:val="white"/>
-        </w:rPr>
-      </w:pPr>
-      <w:r>
-        <w:rPr>
-          <w:rFonts w:ascii="Poppins" w:eastAsia="Poppins" w:hAnsi="Poppins" w:cs="Poppins"/>
-          <w:highlight w:val="white"/>
-        </w:rPr>
-        <w:t xml:space="preserve">(1)                                                                    </w:t>
-      </w:r>
-      <w:proofErr w:type="gramStart"/>
-      <w:r>
-        <w:rPr>
-          <w:rFonts w:ascii="Poppins" w:eastAsia="Poppins" w:hAnsi="Poppins" w:cs="Poppins"/>
-          <w:highlight w:val="white"/>
-        </w:rPr>
-        <w:t xml:space="preserve">   (</w:t>
-      </w:r>
-      <w:proofErr w:type="gramEnd"/>
-      <w:r>
-        <w:rPr>
-          <w:rFonts w:ascii="Poppins" w:eastAsia="Poppins" w:hAnsi="Poppins" w:cs="Poppins"/>
-          <w:highlight w:val="white"/>
-        </w:rPr>
-        <w:t>5)                                                               (10)</w:t>
-      </w:r>
-    </w:p>
-    <w:p>
-      <w:pPr>
-        <w:rPr>
-          <w:rFonts w:ascii="Poppins" w:eastAsia="Poppins" w:hAnsi="Poppins" w:cs="Poppins"/>
-          <w:highlight w:val="white"/>
-        </w:rPr>
-      </w:pPr>
-    </w:p>
-    <w:p>
-      <w:pPr>
-        <w:pStyle w:val="ListParagraph"/>
-        <w:numPr>
-          <w:ilvl w:val="0"/>
-          <w:numId w:val="1"/>
-        </w:numPr>
-        <w:ind w:left="360"/>
-        <w:rPr>
-          <w:rFonts w:ascii="Poppins" w:eastAsia="Poppins" w:hAnsi="Poppins" w:cs="Poppins"/>
-          <w:highlight w:val="white"/>
-        </w:rPr>
-      </w:pPr>
-      <w:r>
         <w:rPr>
           <w:rFonts w:ascii="Poppins" w:eastAsia="Poppins" w:hAnsi="Poppins" w:cs="Poppins"/>
           <w:highlight w:val="white"/>
           <w:lang w:val="en-US"/>
         </w:rPr>
+      </w:pPr>
+      <w:r>
+        <w:rPr>
+          <w:rFonts w:ascii="Poppins" w:eastAsia="Poppins" w:hAnsi="Poppins" w:cs="Poppins"/>
+          <w:highlight w:val="white"/>
+          <w:lang w:val="en-US"/>
+        </w:rPr>
         <w:t xml:space="preserve">How many errors do you </w:t>
       </w:r>
       <w:r>
@@ -509,12 +344,20 @@
         </w:rPr>
         <w:t xml:space="preserve">? </w:t>
       </w:r>
-      <w:r>
-        <w:rPr>
-          <w:rFonts w:ascii="Poppins" w:eastAsia="Poppins" w:hAnsi="Poppins" w:cs="Poppins"/>
-          <w:highlight w:val="white"/>
-        </w:rPr>
-        <w:t>___ (type in numerical answer)</w:t>
+    </w:p>
+    <w:p>
+      <w:pPr>
+        <w:rPr>
+          <w:rFonts w:ascii="Poppins" w:eastAsia="Poppins" w:hAnsi="Poppins" w:cs="Poppins"/>
+          <w:highlight w:val="white"/>
+        </w:rPr>
+      </w:pPr>
+      <w:r>
+        <w:rPr>
+          <w:rFonts w:ascii="Poppins" w:eastAsia="Poppins" w:hAnsi="Poppins" w:cs="Poppins"/>
+          <w:highlight w:val="white"/>
+        </w:rPr>
+        <w:t>(type in numerical answer)</w:t>
       </w:r>
     </w:p>
     <w:sectPr>
@@ -528,7 +371,7 @@
 </file>
 
 <file path=word/numbering.xml><?xml version="1.0" encoding="utf-8"?>
-<w:numbering xmlns:wpc="http://schemas.microsoft.com/office/word/2010/wordprocessingCanvas" xmlns:cx="http://schemas.microsoft.com/office/drawing/2014/chartex" xmlns:cx1="http://schemas.microsoft.com/office/drawing/2015/9/8/chartex" xmlns:cx2="http://schemas.microsoft.com/office/drawing/2015/10/21/chartex" xmlns:cx3="http://schemas.microsoft.com/office/drawing/2016/5/9/chartex" xmlns:cx4="http://schemas.microsoft.com/office/drawing/2016/5/10/chartex" xmlns:cx5="http://schemas.microsoft.com/office/drawing/2016/5/11/chartex" xmlns:cx6="http://schemas.microsoft.com/office/drawing/2016/5/12/chartex" xmlns:cx7="http://schemas.microsoft.com/office/drawing/2016/5/13/chartex" xmlns:cx8="http://schemas.microsoft.com/office/drawing/2016/5/14/chartex" xmlns:mc="http://schemas.openxmlformats.org/markup-compatibility/2006" xmlns:aink="http://schemas.microsoft.com/office/drawing/2016/ink" xmlns:am3d="http://schemas.microsoft.com/office/drawing/2017/model3d" xmlns:o="urn:schemas-microsoft-com:office:office" xmlns:r="http://schemas.openxmlformats.org/officeDocument/2006/relationships" xmlns:m="http://schemas.openxmlformats.org/officeDocument/2006/math" xmlns:v="urn:schemas-microsoft-com:vml" xmlns:wp14="http://schemas.microsoft.com/office/word/2010/wordprocessingDrawing" xmlns:wp="http://schemas.openxmlformats.org/drawingml/2006/wordprocessingDrawing" xmlns:w10="urn:schemas-microsoft-com:office:word" xmlns:w="http://schemas.openxmlformats.org/wordprocessingml/2006/main" xmlns:w14="http://schemas.microsoft.com/office/word/2010/wordml" xmlns:w15="http://schemas.microsoft.com/office/word/2012/wordml" xmlns:w16cex="http://schemas.microsoft.com/office/word/2018/wordml/cex" xmlns:w16cid="http://schemas.microsoft.com/office/word/2016/wordml/cid" xmlns:w16="http://schemas.microsoft.com/office/word/2018/wordml" xmlns:w16sdtdh="http://schemas.microsoft.com/office/word/2020/wordml/sdtdatahash" xmlns:w16se="http://schemas.microsoft.com/office/word/2015/wordml/symex" xmlns:wpg="http://schemas.microsoft.com/office/word/2010/wordprocessingGroup" xmlns:wpi="http://schemas.microsoft.com/office/word/2010/wordprocessingInk" xmlns:wne="http://schemas.microsoft.com/office/word/2006/wordml" xmlns:wps="http://schemas.microsoft.com/office/word/2010/wordprocessingShape" mc:Ignorable="w14 w15 w16se w16cid w16 w16cex w16sdtdh wp14">
+<w:numbering xmlns:wpc="http://schemas.microsoft.com/office/word/2010/wordprocessingCanvas" xmlns:cx="http://schemas.microsoft.com/office/drawing/2014/chartex" xmlns:cx1="http://schemas.microsoft.com/office/drawing/2015/9/8/chartex" xmlns:cx2="http://schemas.microsoft.com/office/drawing/2015/10/21/chartex" xmlns:cx3="http://schemas.microsoft.com/office/drawing/2016/5/9/chartex" xmlns:cx4="http://schemas.microsoft.com/office/drawing/2016/5/10/chartex" xmlns:cx5="http://schemas.microsoft.com/office/drawing/2016/5/11/chartex" xmlns:cx6="http://schemas.microsoft.com/office/drawing/2016/5/12/chartex" xmlns:cx7="http://schemas.microsoft.com/office/drawing/2016/5/13/chartex" xmlns:cx8="http://schemas.microsoft.com/office/drawing/2016/5/14/chartex" xmlns:mc="http://schemas.openxmlformats.org/markup-compatibility/2006" xmlns:aink="http://schemas.microsoft.com/office/drawing/2016/ink" xmlns:am3d="http://schemas.microsoft.com/office/drawing/2017/model3d" xmlns:o="urn:schemas-microsoft-com:office:office" xmlns:r="http://schemas.openxmlformats.org/officeDocument/2006/relationships" xmlns:m="http://schemas.openxmlformats.org/officeDocument/2006/math" xmlns:v="urn:schemas-microsoft-com:vml" xmlns:wp14="http://schemas.microsoft.com/office/word/2010/wordprocessingDrawing" xmlns:wp="http://schemas.openxmlformats.org/drawingml/2006/wordprocessingDrawing" xmlns:w10="urn:schemas-microsoft-com:office:word" xmlns:w="http://schemas.openxmlformats.org/wordprocessingml/2006/main" xmlns:w14="http://schemas.microsoft.com/office/word/2010/wordml" xmlns:w15="http://schemas.microsoft.com/office/word/2012/wordml" xmlns:w16cex="http://schemas.microsoft.com/office/word/2018/wordml/cex" xmlns:w16cid="http://schemas.microsoft.com/office/word/2016/wordml/cid" xmlns:w16="http://schemas.microsoft.com/office/word/2018/wordml" xmlns:w16se="http://schemas.microsoft.com/office/word/2015/wordml/symex" xmlns:wpg="http://schemas.microsoft.com/office/word/2010/wordprocessingGroup" xmlns:wpi="http://schemas.microsoft.com/office/word/2010/wordprocessingInk" xmlns:wne="http://schemas.microsoft.com/office/word/2006/wordml" xmlns:wps="http://schemas.microsoft.com/office/word/2010/wordprocessingShape" mc:Ignorable="w14 w15 w16se w16cid w16 w16cex wp14">
   <w:abstractNum w:abstractNumId="0" w15:restartNumberingAfterBreak="0">
     <w:nsid w:val="2E397B00"/>
     <w:multiLevelType w:val="multilevel"/>
@@ -765,7 +608,7 @@
 </file>
 
 <file path=word/styles.xml><?xml version="1.0" encoding="utf-8"?>
-<w:styles xmlns:mc="http://schemas.openxmlformats.org/markup-compatibility/2006" xmlns:r="http://schemas.openxmlformats.org/officeDocument/2006/relationships" xmlns:w="http://schemas.openxmlformats.org/wordprocessingml/2006/main" xmlns:w14="http://schemas.microsoft.com/office/word/2010/wordml" xmlns:w15="http://schemas.microsoft.com/office/word/2012/wordml" xmlns:w16cex="http://schemas.microsoft.com/office/word/2018/wordml/cex" xmlns:w16cid="http://schemas.microsoft.com/office/word/2016/wordml/cid" xmlns:w16="http://schemas.microsoft.com/office/word/2018/wordml" xmlns:w16sdtdh="http://schemas.microsoft.com/office/word/2020/wordml/sdtdatahash" xmlns:w16se="http://schemas.microsoft.com/office/word/2015/wordml/symex" mc:Ignorable="w14 w15 w16se w16cid w16 w16cex w16sdtdh">
+<w:styles xmlns:mc="http://schemas.openxmlformats.org/markup-compatibility/2006" xmlns:r="http://schemas.openxmlformats.org/officeDocument/2006/relationships" xmlns:w="http://schemas.openxmlformats.org/wordprocessingml/2006/main" xmlns:w14="http://schemas.microsoft.com/office/word/2010/wordml" xmlns:w15="http://schemas.microsoft.com/office/word/2012/wordml" xmlns:w16cex="http://schemas.microsoft.com/office/word/2018/wordml/cex" xmlns:w16cid="http://schemas.microsoft.com/office/word/2016/wordml/cid" xmlns:w16="http://schemas.microsoft.com/office/word/2018/wordml" xmlns:w16se="http://schemas.microsoft.com/office/word/2015/wordml/symex" mc:Ignorable="w14 w15 w16se w16cid w16 w16cex">
   <w:docDefaults>
     <w:rPrDefault>
       <w:rPr>

</xml_diff>